<commit_message>
fixed a key typo
</commit_message>
<xml_diff>
--- a/Experiment1/phy1011/Elastic_Modulus_empty.docx
+++ b/Experiment1/phy1011/Elastic_Modulus_empty.docx
@@ -604,9 +604,6 @@
           <w:p>
             <w:pPr>
               <w:jc w:val="center"/>
-              <w:rPr>
-                <w:rFonts w:hint="eastAsia"/>
-              </w:rPr>
             </w:pPr>
             <m:oMathPara>
               <m:oMath>
@@ -626,11 +623,6 @@
             <w:gridSpan w:val="2"/>
           </w:tcPr>
           <w:p>
-            <w:pPr>
-              <w:rPr>
-                <w:rFonts w:hint="eastAsia"/>
-              </w:rPr>
-            </w:pPr>
             <w:r>
               <w:rPr>
                 <w:rFonts w:hint="eastAsia"/>
@@ -645,11 +637,6 @@
             <w:gridSpan w:val="2"/>
           </w:tcPr>
           <w:p>
-            <w:pPr>
-              <w:rPr>
-                <w:rFonts w:hint="eastAsia"/>
-              </w:rPr>
-            </w:pPr>
             <w:r>
               <w:rPr>
                 <w:rFonts w:hint="eastAsia"/>
@@ -664,11 +651,6 @@
             <w:gridSpan w:val="2"/>
           </w:tcPr>
           <w:p>
-            <w:pPr>
-              <w:rPr>
-                <w:rFonts w:hint="eastAsia"/>
-              </w:rPr>
-            </w:pPr>
             <w:r>
               <w:rPr>
                 <w:rFonts w:hint="eastAsia"/>
@@ -686,9 +668,6 @@
           <w:p>
             <w:pPr>
               <w:jc w:val="center"/>
-              <w:rPr>
-                <w:rFonts w:hint="eastAsia"/>
-              </w:rPr>
             </w:pPr>
             <w:r>
               <w:rPr>
@@ -705,24 +684,13 @@
             <w:tcW w:w="1024" w:type="dxa"/>
             <w:vMerge/>
           </w:tcPr>
-          <w:p>
-            <w:pPr>
-              <w:rPr>
-                <w:rFonts w:hint="eastAsia"/>
-              </w:rPr>
-            </w:pPr>
-          </w:p>
+          <w:p/>
         </w:tc>
         <w:tc>
           <w:tcPr>
             <w:tcW w:w="1034" w:type="dxa"/>
           </w:tcPr>
           <w:p>
-            <w:pPr>
-              <w:rPr>
-                <w:rFonts w:hint="eastAsia"/>
-              </w:rPr>
-            </w:pPr>
             <w:r>
               <w:rPr>
                 <w:rFonts w:hint="eastAsia"/>
@@ -736,11 +704,6 @@
             <w:tcW w:w="1034" w:type="dxa"/>
           </w:tcPr>
           <w:p>
-            <w:pPr>
-              <w:rPr>
-                <w:rFonts w:hint="eastAsia"/>
-              </w:rPr>
-            </w:pPr>
             <w:r>
               <w:rPr>
                 <w:rFonts w:hint="eastAsia"/>
@@ -754,11 +717,6 @@
             <w:tcW w:w="1034" w:type="dxa"/>
           </w:tcPr>
           <w:p>
-            <w:pPr>
-              <w:rPr>
-                <w:rFonts w:hint="eastAsia"/>
-              </w:rPr>
-            </w:pPr>
             <w:r>
               <w:rPr>
                 <w:rFonts w:hint="eastAsia"/>
@@ -772,11 +730,6 @@
             <w:tcW w:w="1034" w:type="dxa"/>
           </w:tcPr>
           <w:p>
-            <w:pPr>
-              <w:rPr>
-                <w:rFonts w:hint="eastAsia"/>
-              </w:rPr>
-            </w:pPr>
             <w:r>
               <w:rPr>
                 <w:rFonts w:hint="eastAsia"/>
@@ -790,11 +743,6 @@
             <w:tcW w:w="1034" w:type="dxa"/>
           </w:tcPr>
           <w:p>
-            <w:pPr>
-              <w:rPr>
-                <w:rFonts w:hint="eastAsia"/>
-              </w:rPr>
-            </w:pPr>
             <w:r>
               <w:rPr>
                 <w:rFonts w:hint="eastAsia"/>
@@ -808,11 +756,6 @@
             <w:tcW w:w="1034" w:type="dxa"/>
           </w:tcPr>
           <w:p>
-            <w:pPr>
-              <w:rPr>
-                <w:rFonts w:hint="eastAsia"/>
-              </w:rPr>
-            </w:pPr>
             <w:r>
               <w:rPr>
                 <w:rFonts w:hint="eastAsia"/>
@@ -826,13 +769,7 @@
             <w:tcW w:w="1068" w:type="dxa"/>
             <w:vMerge/>
           </w:tcPr>
-          <w:p>
-            <w:pPr>
-              <w:rPr>
-                <w:rFonts w:hint="eastAsia"/>
-              </w:rPr>
-            </w:pPr>
-          </w:p>
+          <w:p/>
         </w:tc>
       </w:tr>
       <w:tr>
@@ -841,11 +778,6 @@
             <w:tcW w:w="1024" w:type="dxa"/>
           </w:tcPr>
           <w:p>
-            <w:pPr>
-              <w:rPr>
-                <w:rFonts w:hint="eastAsia"/>
-              </w:rPr>
-            </w:pPr>
             <m:oMathPara>
               <m:oMath>
                 <m:sSub>
@@ -883,11 +815,6 @@
             <w:tcW w:w="1034" w:type="dxa"/>
           </w:tcPr>
           <w:p>
-            <w:pPr>
-              <w:rPr>
-                <w:rFonts w:hint="eastAsia"/>
-              </w:rPr>
-            </w:pPr>
             <w:r>
               <w:rPr>
                 <w:rFonts w:hint="eastAsia"/>
@@ -904,11 +831,6 @@
             <w:tcW w:w="1034" w:type="dxa"/>
           </w:tcPr>
           <w:p>
-            <w:pPr>
-              <w:rPr>
-                <w:rFonts w:hint="eastAsia"/>
-              </w:rPr>
-            </w:pPr>
             <w:r>
               <w:rPr>
                 <w:rFonts w:hint="eastAsia"/>
@@ -925,11 +847,6 @@
             <w:tcW w:w="1034" w:type="dxa"/>
           </w:tcPr>
           <w:p>
-            <w:pPr>
-              <w:rPr>
-                <w:rFonts w:hint="eastAsia"/>
-              </w:rPr>
-            </w:pPr>
             <w:r>
               <w:rPr>
                 <w:rFonts w:hint="eastAsia"/>
@@ -946,11 +863,6 @@
             <w:tcW w:w="1034" w:type="dxa"/>
           </w:tcPr>
           <w:p>
-            <w:pPr>
-              <w:rPr>
-                <w:rFonts w:hint="eastAsia"/>
-              </w:rPr>
-            </w:pPr>
             <w:r>
               <w:rPr>
                 <w:rFonts w:hint="eastAsia"/>
@@ -967,11 +879,6 @@
             <w:tcW w:w="1034" w:type="dxa"/>
           </w:tcPr>
           <w:p>
-            <w:pPr>
-              <w:rPr>
-                <w:rFonts w:hint="eastAsia"/>
-              </w:rPr>
-            </w:pPr>
             <w:r>
               <w:rPr>
                 <w:rFonts w:hint="eastAsia"/>
@@ -988,11 +895,6 @@
             <w:tcW w:w="1034" w:type="dxa"/>
           </w:tcPr>
           <w:p>
-            <w:pPr>
-              <w:rPr>
-                <w:rFonts w:hint="eastAsia"/>
-              </w:rPr>
-            </w:pPr>
             <w:r>
               <w:rPr>
                 <w:rFonts w:hint="eastAsia"/>
@@ -1009,11 +911,6 @@
             <w:tcW w:w="1068" w:type="dxa"/>
           </w:tcPr>
           <w:p>
-            <w:pPr>
-              <w:rPr>
-                <w:rFonts w:hint="eastAsia"/>
-              </w:rPr>
-            </w:pPr>
             <w:r>
               <w:rPr>
                 <w:rFonts w:hint="eastAsia"/>
@@ -1032,11 +929,6 @@
             <w:tcW w:w="1024" w:type="dxa"/>
           </w:tcPr>
           <w:p>
-            <w:pPr>
-              <w:rPr>
-                <w:rFonts w:hint="eastAsia"/>
-              </w:rPr>
-            </w:pPr>
             <m:oMathPara>
               <m:oMath>
                 <m:sSubSup>
@@ -1082,11 +974,6 @@
             <w:tcW w:w="1034" w:type="dxa"/>
           </w:tcPr>
           <w:p>
-            <w:pPr>
-              <w:rPr>
-                <w:rFonts w:hint="eastAsia"/>
-              </w:rPr>
-            </w:pPr>
             <w:r>
               <w:rPr>
                 <w:rFonts w:hint="eastAsia"/>
@@ -1103,11 +990,6 @@
             <w:tcW w:w="1034" w:type="dxa"/>
           </w:tcPr>
           <w:p>
-            <w:pPr>
-              <w:rPr>
-                <w:rFonts w:hint="eastAsia"/>
-              </w:rPr>
-            </w:pPr>
             <w:r>
               <w:rPr>
                 <w:rFonts w:hint="eastAsia"/>
@@ -1124,11 +1006,6 @@
             <w:tcW w:w="1034" w:type="dxa"/>
           </w:tcPr>
           <w:p>
-            <w:pPr>
-              <w:rPr>
-                <w:rFonts w:hint="eastAsia"/>
-              </w:rPr>
-            </w:pPr>
             <w:r>
               <w:rPr>
                 <w:rFonts w:hint="eastAsia"/>
@@ -1145,11 +1022,6 @@
             <w:tcW w:w="1034" w:type="dxa"/>
           </w:tcPr>
           <w:p>
-            <w:pPr>
-              <w:rPr>
-                <w:rFonts w:hint="eastAsia"/>
-              </w:rPr>
-            </w:pPr>
             <w:r>
               <w:rPr>
                 <w:rFonts w:hint="eastAsia"/>
@@ -1166,11 +1038,6 @@
             <w:tcW w:w="1034" w:type="dxa"/>
           </w:tcPr>
           <w:p>
-            <w:pPr>
-              <w:rPr>
-                <w:rFonts w:hint="eastAsia"/>
-              </w:rPr>
-            </w:pPr>
             <w:r>
               <w:rPr>
                 <w:rFonts w:hint="eastAsia"/>
@@ -1187,11 +1054,6 @@
             <w:tcW w:w="1034" w:type="dxa"/>
           </w:tcPr>
           <w:p>
-            <w:pPr>
-              <w:rPr>
-                <w:rFonts w:hint="eastAsia"/>
-              </w:rPr>
-            </w:pPr>
             <w:r>
               <w:rPr>
                 <w:rFonts w:hint="eastAsia"/>
@@ -1208,11 +1070,6 @@
             <w:tcW w:w="1068" w:type="dxa"/>
           </w:tcPr>
           <w:p>
-            <w:pPr>
-              <w:rPr>
-                <w:rFonts w:hint="eastAsia"/>
-              </w:rPr>
-            </w:pPr>
             <w:r>
               <w:rPr>
                 <w:rFonts w:hint="eastAsia"/>
@@ -1291,11 +1148,6 @@
             <w:tcW w:w="921" w:type="dxa"/>
           </w:tcPr>
           <w:p>
-            <w:pPr>
-              <w:rPr>
-                <w:rFonts w:hint="eastAsia"/>
-              </w:rPr>
-            </w:pPr>
             <m:oMathPara>
               <m:oMath>
                 <m:r>
@@ -1313,11 +1165,6 @@
             <w:tcW w:w="921" w:type="dxa"/>
           </w:tcPr>
           <w:p>
-            <w:pPr>
-              <w:rPr>
-                <w:rFonts w:hint="eastAsia"/>
-              </w:rPr>
-            </w:pPr>
             <w:r>
               <w:rPr>
                 <w:rFonts w:hint="eastAsia"/>
@@ -1331,11 +1178,6 @@
             <w:tcW w:w="922" w:type="dxa"/>
           </w:tcPr>
           <w:p>
-            <w:pPr>
-              <w:rPr>
-                <w:rFonts w:hint="eastAsia"/>
-              </w:rPr>
-            </w:pPr>
             <w:r>
               <w:rPr>
                 <w:rFonts w:hint="eastAsia"/>
@@ -1349,11 +1191,6 @@
             <w:tcW w:w="922" w:type="dxa"/>
           </w:tcPr>
           <w:p>
-            <w:pPr>
-              <w:rPr>
-                <w:rFonts w:hint="eastAsia"/>
-              </w:rPr>
-            </w:pPr>
             <w:r>
               <w:rPr>
                 <w:rFonts w:hint="eastAsia"/>
@@ -1367,11 +1204,6 @@
             <w:tcW w:w="922" w:type="dxa"/>
           </w:tcPr>
           <w:p>
-            <w:pPr>
-              <w:rPr>
-                <w:rFonts w:hint="eastAsia"/>
-              </w:rPr>
-            </w:pPr>
             <w:r>
               <w:rPr>
                 <w:rFonts w:hint="eastAsia"/>
@@ -1385,11 +1217,6 @@
             <w:tcW w:w="922" w:type="dxa"/>
           </w:tcPr>
           <w:p>
-            <w:pPr>
-              <w:rPr>
-                <w:rFonts w:hint="eastAsia"/>
-              </w:rPr>
-            </w:pPr>
             <w:r>
               <w:rPr>
                 <w:rFonts w:hint="eastAsia"/>
@@ -1403,11 +1230,6 @@
             <w:tcW w:w="922" w:type="dxa"/>
           </w:tcPr>
           <w:p>
-            <w:pPr>
-              <w:rPr>
-                <w:rFonts w:hint="eastAsia"/>
-              </w:rPr>
-            </w:pPr>
             <w:r>
               <w:rPr>
                 <w:rFonts w:hint="eastAsia"/>
@@ -1421,11 +1243,6 @@
             <w:tcW w:w="922" w:type="dxa"/>
           </w:tcPr>
           <w:p>
-            <w:pPr>
-              <w:rPr>
-                <w:rFonts w:hint="eastAsia"/>
-              </w:rPr>
-            </w:pPr>
             <w:r>
               <w:rPr>
                 <w:rFonts w:hint="eastAsia"/>
@@ -1439,11 +1256,6 @@
             <w:tcW w:w="922" w:type="dxa"/>
           </w:tcPr>
           <w:p>
-            <w:pPr>
-              <w:rPr>
-                <w:rFonts w:hint="eastAsia"/>
-              </w:rPr>
-            </w:pPr>
             <w:r>
               <w:rPr>
                 <w:rFonts w:hint="eastAsia"/>
@@ -1459,11 +1271,6 @@
             <w:tcW w:w="921" w:type="dxa"/>
           </w:tcPr>
           <w:p>
-            <w:pPr>
-              <w:rPr>
-                <w:rFonts w:hint="eastAsia"/>
-              </w:rPr>
-            </w:pPr>
             <m:oMathPara>
               <m:oMath>
                 <m:r>
@@ -1481,11 +1288,6 @@
             <w:tcW w:w="921" w:type="dxa"/>
           </w:tcPr>
           <w:p>
-            <w:pPr>
-              <w:rPr>
-                <w:rFonts w:hint="eastAsia"/>
-              </w:rPr>
-            </w:pPr>
             <w:r>
               <w:rPr>
                 <w:rFonts w:hint="eastAsia"/>
@@ -1502,11 +1304,6 @@
             <w:tcW w:w="922" w:type="dxa"/>
           </w:tcPr>
           <w:p>
-            <w:pPr>
-              <w:rPr>
-                <w:rFonts w:hint="eastAsia"/>
-              </w:rPr>
-            </w:pPr>
             <w:r>
               <w:rPr>
                 <w:rFonts w:hint="eastAsia"/>
@@ -1523,11 +1320,6 @@
             <w:tcW w:w="922" w:type="dxa"/>
           </w:tcPr>
           <w:p>
-            <w:pPr>
-              <w:rPr>
-                <w:rFonts w:hint="eastAsia"/>
-              </w:rPr>
-            </w:pPr>
             <w:r>
               <w:rPr>
                 <w:rFonts w:hint="eastAsia"/>
@@ -1544,11 +1336,6 @@
             <w:tcW w:w="922" w:type="dxa"/>
           </w:tcPr>
           <w:p>
-            <w:pPr>
-              <w:rPr>
-                <w:rFonts w:hint="eastAsia"/>
-              </w:rPr>
-            </w:pPr>
             <w:r>
               <w:rPr>
                 <w:rFonts w:hint="eastAsia"/>
@@ -1565,11 +1352,6 @@
             <w:tcW w:w="922" w:type="dxa"/>
           </w:tcPr>
           <w:p>
-            <w:pPr>
-              <w:rPr>
-                <w:rFonts w:hint="eastAsia"/>
-              </w:rPr>
-            </w:pPr>
             <w:r>
               <w:rPr>
                 <w:rFonts w:hint="eastAsia"/>
@@ -1586,11 +1368,6 @@
             <w:tcW w:w="922" w:type="dxa"/>
           </w:tcPr>
           <w:p>
-            <w:pPr>
-              <w:rPr>
-                <w:rFonts w:hint="eastAsia"/>
-              </w:rPr>
-            </w:pPr>
             <w:r>
               <w:rPr>
                 <w:rFonts w:hint="eastAsia"/>
@@ -1607,11 +1384,6 @@
             <w:tcW w:w="922" w:type="dxa"/>
           </w:tcPr>
           <w:p>
-            <w:pPr>
-              <w:rPr>
-                <w:rFonts w:hint="eastAsia"/>
-              </w:rPr>
-            </w:pPr>
             <w:r>
               <w:rPr>
                 <w:rFonts w:hint="eastAsia"/>
@@ -1628,11 +1400,6 @@
             <w:tcW w:w="922" w:type="dxa"/>
           </w:tcPr>
           <w:p>
-            <w:pPr>
-              <w:rPr>
-                <w:rFonts w:hint="eastAsia"/>
-              </w:rPr>
-            </w:pPr>
             <w:r>
               <w:rPr>
                 <w:rFonts w:hint="eastAsia"/>
@@ -1651,11 +1418,6 @@
             <w:tcW w:w="921" w:type="dxa"/>
           </w:tcPr>
           <w:p>
-            <w:pPr>
-              <w:rPr>
-                <w:rFonts w:hint="eastAsia"/>
-              </w:rPr>
-            </w:pPr>
             <m:oMathPara>
               <m:oMath>
                 <m:sSub>
@@ -1693,11 +1455,6 @@
             <w:tcW w:w="921" w:type="dxa"/>
           </w:tcPr>
           <w:p>
-            <w:pPr>
-              <w:rPr>
-                <w:rFonts w:hint="eastAsia"/>
-              </w:rPr>
-            </w:pPr>
             <w:r>
               <w:rPr>
                 <w:rFonts w:hint="eastAsia"/>
@@ -1714,11 +1471,6 @@
             <w:tcW w:w="922" w:type="dxa"/>
           </w:tcPr>
           <w:p>
-            <w:pPr>
-              <w:rPr>
-                <w:rFonts w:hint="eastAsia"/>
-              </w:rPr>
-            </w:pPr>
             <w:r>
               <w:rPr>
                 <w:rFonts w:hint="eastAsia"/>
@@ -1735,11 +1487,6 @@
             <w:tcW w:w="922" w:type="dxa"/>
           </w:tcPr>
           <w:p>
-            <w:pPr>
-              <w:rPr>
-                <w:rFonts w:hint="eastAsia"/>
-              </w:rPr>
-            </w:pPr>
             <w:r>
               <w:rPr>
                 <w:rFonts w:hint="eastAsia"/>
@@ -1756,11 +1503,6 @@
             <w:tcW w:w="922" w:type="dxa"/>
           </w:tcPr>
           <w:p>
-            <w:pPr>
-              <w:rPr>
-                <w:rFonts w:hint="eastAsia"/>
-              </w:rPr>
-            </w:pPr>
             <w:r>
               <w:rPr>
                 <w:rFonts w:hint="eastAsia"/>
@@ -1777,11 +1519,6 @@
             <w:tcW w:w="922" w:type="dxa"/>
           </w:tcPr>
           <w:p>
-            <w:pPr>
-              <w:rPr>
-                <w:rFonts w:hint="eastAsia"/>
-              </w:rPr>
-            </w:pPr>
             <w:r>
               <w:rPr>
                 <w:rFonts w:hint="eastAsia"/>
@@ -1798,11 +1535,6 @@
             <w:tcW w:w="922" w:type="dxa"/>
           </w:tcPr>
           <w:p>
-            <w:pPr>
-              <w:rPr>
-                <w:rFonts w:hint="eastAsia"/>
-              </w:rPr>
-            </w:pPr>
             <w:r>
               <w:rPr>
                 <w:rFonts w:hint="eastAsia"/>
@@ -1819,11 +1551,6 @@
             <w:tcW w:w="922" w:type="dxa"/>
           </w:tcPr>
           <w:p>
-            <w:pPr>
-              <w:rPr>
-                <w:rFonts w:hint="eastAsia"/>
-              </w:rPr>
-            </w:pPr>
             <w:r>
               <w:rPr>
                 <w:rFonts w:hint="eastAsia"/>
@@ -1840,11 +1567,6 @@
             <w:tcW w:w="922" w:type="dxa"/>
           </w:tcPr>
           <w:p>
-            <w:pPr>
-              <w:rPr>
-                <w:rFonts w:hint="eastAsia"/>
-              </w:rPr>
-            </w:pPr>
             <w:r>
               <w:rPr>
                 <w:rFonts w:hint="eastAsia"/>
@@ -1863,11 +1585,6 @@
             <w:tcW w:w="921" w:type="dxa"/>
           </w:tcPr>
           <w:p>
-            <w:pPr>
-              <w:rPr>
-                <w:rFonts w:hint="eastAsia"/>
-              </w:rPr>
-            </w:pPr>
             <m:oMathPara>
               <m:oMath>
                 <m:sSub>
@@ -1905,11 +1622,6 @@
             <w:tcW w:w="921" w:type="dxa"/>
           </w:tcPr>
           <w:p>
-            <w:pPr>
-              <w:rPr>
-                <w:rFonts w:hint="eastAsia"/>
-              </w:rPr>
-            </w:pPr>
             <w:r>
               <w:rPr>
                 <w:rFonts w:hint="eastAsia"/>
@@ -1926,11 +1638,6 @@
             <w:tcW w:w="922" w:type="dxa"/>
           </w:tcPr>
           <w:p>
-            <w:pPr>
-              <w:rPr>
-                <w:rFonts w:hint="eastAsia"/>
-              </w:rPr>
-            </w:pPr>
             <w:r>
               <w:rPr>
                 <w:rFonts w:hint="eastAsia"/>
@@ -1947,11 +1654,6 @@
             <w:tcW w:w="922" w:type="dxa"/>
           </w:tcPr>
           <w:p>
-            <w:pPr>
-              <w:rPr>
-                <w:rFonts w:hint="eastAsia"/>
-              </w:rPr>
-            </w:pPr>
             <w:r>
               <w:rPr>
                 <w:rFonts w:hint="eastAsia"/>
@@ -1968,11 +1670,6 @@
             <w:tcW w:w="922" w:type="dxa"/>
           </w:tcPr>
           <w:p>
-            <w:pPr>
-              <w:rPr>
-                <w:rFonts w:hint="eastAsia"/>
-              </w:rPr>
-            </w:pPr>
             <w:r>
               <w:rPr>
                 <w:rFonts w:hint="eastAsia"/>
@@ -1989,11 +1686,6 @@
             <w:tcW w:w="922" w:type="dxa"/>
           </w:tcPr>
           <w:p>
-            <w:pPr>
-              <w:rPr>
-                <w:rFonts w:hint="eastAsia"/>
-              </w:rPr>
-            </w:pPr>
             <w:r>
               <w:rPr>
                 <w:rFonts w:hint="eastAsia"/>
@@ -2010,11 +1702,6 @@
             <w:tcW w:w="922" w:type="dxa"/>
           </w:tcPr>
           <w:p>
-            <w:pPr>
-              <w:rPr>
-                <w:rFonts w:hint="eastAsia"/>
-              </w:rPr>
-            </w:pPr>
             <w:r>
               <w:rPr>
                 <w:rFonts w:hint="eastAsia"/>
@@ -2031,11 +1718,6 @@
             <w:tcW w:w="922" w:type="dxa"/>
           </w:tcPr>
           <w:p>
-            <w:pPr>
-              <w:rPr>
-                <w:rFonts w:hint="eastAsia"/>
-              </w:rPr>
-            </w:pPr>
             <w:r>
               <w:rPr>
                 <w:rFonts w:hint="eastAsia"/>
@@ -2052,11 +1734,6 @@
             <w:tcW w:w="922" w:type="dxa"/>
           </w:tcPr>
           <w:p>
-            <w:pPr>
-              <w:rPr>
-                <w:rFonts w:hint="eastAsia"/>
-              </w:rPr>
-            </w:pPr>
             <w:r>
               <w:rPr>
                 <w:rFonts w:hint="eastAsia"/>
@@ -2077,7 +1754,6 @@
           <w:p>
             <w:pPr>
               <w:rPr>
-                <w:rFonts w:hint="eastAsia"/>
                 <w:sz w:val="11"/>
                 <w:szCs w:val="13"/>
               </w:rPr>
@@ -2197,11 +1873,6 @@
             <w:tcW w:w="921" w:type="dxa"/>
           </w:tcPr>
           <w:p>
-            <w:pPr>
-              <w:rPr>
-                <w:rFonts w:hint="eastAsia"/>
-              </w:rPr>
-            </w:pPr>
             <w:r>
               <w:rPr>
                 <w:rFonts w:hint="eastAsia"/>
@@ -2218,11 +1889,6 @@
             <w:tcW w:w="922" w:type="dxa"/>
           </w:tcPr>
           <w:p>
-            <w:pPr>
-              <w:rPr>
-                <w:rFonts w:hint="eastAsia"/>
-              </w:rPr>
-            </w:pPr>
             <w:r>
               <w:rPr>
                 <w:rFonts w:hint="eastAsia"/>
@@ -2239,11 +1905,6 @@
             <w:tcW w:w="922" w:type="dxa"/>
           </w:tcPr>
           <w:p>
-            <w:pPr>
-              <w:rPr>
-                <w:rFonts w:hint="eastAsia"/>
-              </w:rPr>
-            </w:pPr>
             <w:r>
               <w:rPr>
                 <w:rFonts w:hint="eastAsia"/>
@@ -2260,11 +1921,6 @@
             <w:tcW w:w="922" w:type="dxa"/>
           </w:tcPr>
           <w:p>
-            <w:pPr>
-              <w:rPr>
-                <w:rFonts w:hint="eastAsia"/>
-              </w:rPr>
-            </w:pPr>
             <w:r>
               <w:rPr>
                 <w:rFonts w:hint="eastAsia"/>
@@ -2281,11 +1937,6 @@
             <w:tcW w:w="922" w:type="dxa"/>
           </w:tcPr>
           <w:p>
-            <w:pPr>
-              <w:rPr>
-                <w:rFonts w:hint="eastAsia"/>
-              </w:rPr>
-            </w:pPr>
             <w:r>
               <w:rPr>
                 <w:rFonts w:hint="eastAsia"/>
@@ -2302,11 +1953,6 @@
             <w:tcW w:w="922" w:type="dxa"/>
           </w:tcPr>
           <w:p>
-            <w:pPr>
-              <w:rPr>
-                <w:rFonts w:hint="eastAsia"/>
-              </w:rPr>
-            </w:pPr>
             <w:r>
               <w:rPr>
                 <w:rFonts w:hint="eastAsia"/>
@@ -2323,11 +1969,6 @@
             <w:tcW w:w="922" w:type="dxa"/>
           </w:tcPr>
           <w:p>
-            <w:pPr>
-              <w:rPr>
-                <w:rFonts w:hint="eastAsia"/>
-              </w:rPr>
-            </w:pPr>
             <w:r>
               <w:rPr>
                 <w:rFonts w:hint="eastAsia"/>
@@ -2344,11 +1985,6 @@
             <w:tcW w:w="922" w:type="dxa"/>
           </w:tcPr>
           <w:p>
-            <w:pPr>
-              <w:rPr>
-                <w:rFonts w:hint="eastAsia"/>
-              </w:rPr>
-            </w:pPr>
             <w:r>
               <w:rPr>
                 <w:rFonts w:hint="eastAsia"/>
@@ -2391,11 +2027,6 @@
             <w:tcW w:w="1382" w:type="dxa"/>
           </w:tcPr>
           <w:p>
-            <w:pPr>
-              <w:rPr>
-                <w:rFonts w:hint="eastAsia"/>
-              </w:rPr>
-            </w:pPr>
             <m:oMathPara>
               <m:oMath>
                 <m:r>
@@ -2413,11 +2044,6 @@
             <w:tcW w:w="1382" w:type="dxa"/>
           </w:tcPr>
           <w:p>
-            <w:pPr>
-              <w:rPr>
-                <w:rFonts w:hint="eastAsia"/>
-              </w:rPr>
-            </w:pPr>
             <w:r>
               <w:rPr>
                 <w:rFonts w:hint="eastAsia"/>
@@ -2431,11 +2057,6 @@
             <w:tcW w:w="1383" w:type="dxa"/>
           </w:tcPr>
           <w:p>
-            <w:pPr>
-              <w:rPr>
-                <w:rFonts w:hint="eastAsia"/>
-              </w:rPr>
-            </w:pPr>
             <w:r>
               <w:rPr>
                 <w:rFonts w:hint="eastAsia"/>
@@ -2449,11 +2070,6 @@
             <w:tcW w:w="1383" w:type="dxa"/>
           </w:tcPr>
           <w:p>
-            <w:pPr>
-              <w:rPr>
-                <w:rFonts w:hint="eastAsia"/>
-              </w:rPr>
-            </w:pPr>
             <w:r>
               <w:rPr>
                 <w:rFonts w:hint="eastAsia"/>
@@ -2467,11 +2083,6 @@
             <w:tcW w:w="1383" w:type="dxa"/>
           </w:tcPr>
           <w:p>
-            <w:pPr>
-              <w:rPr>
-                <w:rFonts w:hint="eastAsia"/>
-              </w:rPr>
-            </w:pPr>
             <w:r>
               <w:rPr>
                 <w:rFonts w:hint="eastAsia"/>
@@ -2485,11 +2096,6 @@
             <w:tcW w:w="1383" w:type="dxa"/>
           </w:tcPr>
           <w:p>
-            <w:pPr>
-              <w:rPr>
-                <w:rFonts w:hint="eastAsia"/>
-              </w:rPr>
-            </w:pPr>
             <w:r>
               <w:rPr>
                 <w:rFonts w:hint="eastAsia"/>
@@ -2507,7 +2113,6 @@
           <w:p>
             <w:pPr>
               <w:rPr>
-                <w:rFonts w:hint="eastAsia"/>
                 <w:sz w:val="13"/>
                 <w:szCs w:val="15"/>
               </w:rPr>
@@ -2662,11 +2267,6 @@
             <w:tcW w:w="1382" w:type="dxa"/>
           </w:tcPr>
           <w:p>
-            <w:pPr>
-              <w:rPr>
-                <w:rFonts w:hint="eastAsia"/>
-              </w:rPr>
-            </w:pPr>
             <w:r>
               <w:rPr>
                 <w:rFonts w:hint="eastAsia"/>
@@ -2686,11 +2286,6 @@
             <w:tcW w:w="1383" w:type="dxa"/>
           </w:tcPr>
           <w:p>
-            <w:pPr>
-              <w:rPr>
-                <w:rFonts w:hint="eastAsia"/>
-              </w:rPr>
-            </w:pPr>
             <w:r>
               <w:rPr>
                 <w:rFonts w:hint="eastAsia"/>
@@ -2710,11 +2305,6 @@
             <w:tcW w:w="1383" w:type="dxa"/>
           </w:tcPr>
           <w:p>
-            <w:pPr>
-              <w:rPr>
-                <w:rFonts w:hint="eastAsia"/>
-              </w:rPr>
-            </w:pPr>
             <w:r>
               <w:rPr>
                 <w:rFonts w:hint="eastAsia"/>
@@ -2734,11 +2324,6 @@
             <w:tcW w:w="1383" w:type="dxa"/>
           </w:tcPr>
           <w:p>
-            <w:pPr>
-              <w:rPr>
-                <w:rFonts w:hint="eastAsia"/>
-              </w:rPr>
-            </w:pPr>
             <w:r>
               <w:rPr>
                 <w:rFonts w:hint="eastAsia"/>
@@ -2758,11 +2343,6 @@
             <w:tcW w:w="1383" w:type="dxa"/>
           </w:tcPr>
           <w:p>
-            <w:pPr>
-              <w:rPr>
-                <w:rFonts w:hint="eastAsia"/>
-              </w:rPr>
-            </w:pPr>
             <w:r>
               <w:rPr>
                 <w:rFonts w:hint="eastAsia"/>
@@ -3311,13 +2891,7 @@
         <w:t xml:space="preserve"> </w:t>
       </w:r>
       <w:r>
-        <w:t>#u_</w:t>
-      </w:r>
-      <w:r>
-        <w:t>H</w:t>
-      </w:r>
-      <w:r>
-        <w:t># cm</w:t>
+        <w:t>#u_H# cm</w:t>
       </w:r>
     </w:p>
     <w:p>
@@ -4210,13 +3784,7 @@
                   <w:rPr>
                     <w:rFonts w:ascii="Cambria Math" w:hAnsi="Cambria Math"/>
                   </w:rPr>
-                  <m:t>4</m:t>
-                </m:r>
-                <m:r>
-                  <w:rPr>
-                    <w:rFonts w:ascii="Cambria Math" w:hAnsi="Cambria Math"/>
-                  </w:rPr>
-                  <m:t>×</m:t>
+                  <m:t>4×</m:t>
                 </m:r>
                 <m:d>
                   <m:dPr>
@@ -4232,13 +3800,7 @@
                       <w:rPr>
                         <w:rFonts w:ascii="Cambria Math" w:hAnsi="Cambria Math"/>
                       </w:rPr>
-                      <m:t>4</m:t>
-                    </m:r>
-                    <m:r>
-                      <w:rPr>
-                        <w:rFonts w:ascii="Cambria Math" w:hAnsi="Cambria Math"/>
-                      </w:rPr>
-                      <m:t>-1</m:t>
+                      <m:t>4-1</m:t>
                     </m:r>
                   </m:e>
                 </m:d>
@@ -4387,13 +3949,7 @@
         <w:t xml:space="preserve"> </w:t>
       </w:r>
       <w:r>
-        <w:t>#ub_</w:t>
-      </w:r>
-      <w:r>
-        <w:t>c</w:t>
-      </w:r>
-      <w:r>
-        <w:t># mm</w:t>
+        <w:t>#ub_c# mm</w:t>
       </w:r>
     </w:p>
     <w:p>
@@ -4566,13 +4122,7 @@
         <w:t xml:space="preserve"> </w:t>
       </w:r>
       <w:r>
-        <w:t>#u_</w:t>
-      </w:r>
-      <w:r>
-        <w:t>c</w:t>
-      </w:r>
-      <w:r>
-        <w:t># mm</w:t>
+        <w:t>#u_c# mm</w:t>
       </w:r>
     </w:p>
     <w:p/>
@@ -5483,13 +5033,7 @@
               <w:rPr>
                 <w:rFonts w:ascii="Cambria Math" w:hAnsi="Cambria Math"/>
               </w:rPr>
-              <m:t>+</m:t>
-            </m:r>
-            <m:r>
-              <w:rPr>
-                <w:rFonts w:ascii="Cambria Math" w:hAnsi="Cambria Math"/>
-              </w:rPr>
-              <m:t>4</m:t>
+              <m:t>+4</m:t>
             </m:r>
             <m:sSup>
               <m:sSupPr>
@@ -5753,7 +5297,16 @@
         <w:t xml:space="preserve"> </w:t>
       </w:r>
       <w:r>
-        <w:t>#uE_E#</w:t>
+        <w:t>#u</w:t>
+      </w:r>
+      <w:r>
+        <w:rPr>
+          <w:rFonts w:hint="eastAsia"/>
+        </w:rPr>
+        <w:t>_</w:t>
+      </w:r>
+      <w:r>
+        <w:t>E_E#</w:t>
       </w:r>
     </w:p>
     <w:p>
@@ -5859,11 +5412,6 @@
       </w:r>
     </w:p>
     <w:p>
-      <w:pPr>
-        <w:rPr>
-          <w:rFonts w:hint="eastAsia"/>
-        </w:rPr>
-      </w:pPr>
       <m:oMath>
         <m:r>
           <w:rPr>
@@ -5914,6 +5462,44 @@
     </w:sectPr>
   </w:body>
 </w:document>
+</file>
+
+<file path=word/endnotes.xml><?xml version="1.0" encoding="utf-8"?>
+<w:endnotes xmlns:wpc="http://schemas.microsoft.com/office/word/2010/wordprocessingCanvas" xmlns:cx="http://schemas.microsoft.com/office/drawing/2014/chartex" xmlns:cx1="http://schemas.microsoft.com/office/drawing/2015/9/8/chartex" xmlns:cx2="http://schemas.microsoft.com/office/drawing/2015/10/21/chartex" xmlns:cx3="http://schemas.microsoft.com/office/drawing/2016/5/9/chartex" xmlns:cx4="http://schemas.microsoft.com/office/drawing/2016/5/10/chartex" xmlns:cx5="http://schemas.microsoft.com/office/drawing/2016/5/11/chartex" xmlns:cx6="http://schemas.microsoft.com/office/drawing/2016/5/12/chartex" xmlns:cx7="http://schemas.microsoft.com/office/drawing/2016/5/13/chartex" xmlns:cx8="http://schemas.microsoft.com/office/drawing/2016/5/14/chartex" xmlns:mc="http://schemas.openxmlformats.org/markup-compatibility/2006" xmlns:aink="http://schemas.microsoft.com/office/drawing/2016/ink" xmlns:am3d="http://schemas.microsoft.com/office/drawing/2017/model3d" xmlns:o="urn:schemas-microsoft-com:office:office" xmlns:r="http://schemas.openxmlformats.org/officeDocument/2006/relationships" xmlns:m="http://schemas.openxmlformats.org/officeDocument/2006/math" xmlns:v="urn:schemas-microsoft-com:vml" xmlns:wp14="http://schemas.microsoft.com/office/word/2010/wordprocessingDrawing" xmlns:wp="http://schemas.openxmlformats.org/drawingml/2006/wordprocessingDrawing" xmlns:w10="urn:schemas-microsoft-com:office:word" xmlns:w="http://schemas.openxmlformats.org/wordprocessingml/2006/main" xmlns:w14="http://schemas.microsoft.com/office/word/2010/wordml" xmlns:w15="http://schemas.microsoft.com/office/word/2012/wordml" xmlns:w16cex="http://schemas.microsoft.com/office/word/2018/wordml/cex" xmlns:w16cid="http://schemas.microsoft.com/office/word/2016/wordml/cid" xmlns:w16="http://schemas.microsoft.com/office/word/2018/wordml" xmlns:w16se="http://schemas.microsoft.com/office/word/2015/wordml/symex" xmlns:wpg="http://schemas.microsoft.com/office/word/2010/wordprocessingGroup" xmlns:wpi="http://schemas.microsoft.com/office/word/2010/wordprocessingInk" xmlns:wne="http://schemas.microsoft.com/office/word/2006/wordml" xmlns:wps="http://schemas.microsoft.com/office/word/2010/wordprocessingShape" mc:Ignorable="w14 w15 w16se w16cid w16 w16cex wp14">
+  <w:endnote w:type="separator" w:id="-1">
+    <w:p>
+      <w:r>
+        <w:separator/>
+      </w:r>
+    </w:p>
+  </w:endnote>
+  <w:endnote w:type="continuationSeparator" w:id="0">
+    <w:p>
+      <w:r>
+        <w:continuationSeparator/>
+      </w:r>
+    </w:p>
+  </w:endnote>
+</w:endnotes>
+</file>
+
+<file path=word/footnotes.xml><?xml version="1.0" encoding="utf-8"?>
+<w:footnotes xmlns:wpc="http://schemas.microsoft.com/office/word/2010/wordprocessingCanvas" xmlns:cx="http://schemas.microsoft.com/office/drawing/2014/chartex" xmlns:cx1="http://schemas.microsoft.com/office/drawing/2015/9/8/chartex" xmlns:cx2="http://schemas.microsoft.com/office/drawing/2015/10/21/chartex" xmlns:cx3="http://schemas.microsoft.com/office/drawing/2016/5/9/chartex" xmlns:cx4="http://schemas.microsoft.com/office/drawing/2016/5/10/chartex" xmlns:cx5="http://schemas.microsoft.com/office/drawing/2016/5/11/chartex" xmlns:cx6="http://schemas.microsoft.com/office/drawing/2016/5/12/chartex" xmlns:cx7="http://schemas.microsoft.com/office/drawing/2016/5/13/chartex" xmlns:cx8="http://schemas.microsoft.com/office/drawing/2016/5/14/chartex" xmlns:mc="http://schemas.openxmlformats.org/markup-compatibility/2006" xmlns:aink="http://schemas.microsoft.com/office/drawing/2016/ink" xmlns:am3d="http://schemas.microsoft.com/office/drawing/2017/model3d" xmlns:o="urn:schemas-microsoft-com:office:office" xmlns:r="http://schemas.openxmlformats.org/officeDocument/2006/relationships" xmlns:m="http://schemas.openxmlformats.org/officeDocument/2006/math" xmlns:v="urn:schemas-microsoft-com:vml" xmlns:wp14="http://schemas.microsoft.com/office/word/2010/wordprocessingDrawing" xmlns:wp="http://schemas.openxmlformats.org/drawingml/2006/wordprocessingDrawing" xmlns:w10="urn:schemas-microsoft-com:office:word" xmlns:w="http://schemas.openxmlformats.org/wordprocessingml/2006/main" xmlns:w14="http://schemas.microsoft.com/office/word/2010/wordml" xmlns:w15="http://schemas.microsoft.com/office/word/2012/wordml" xmlns:w16cex="http://schemas.microsoft.com/office/word/2018/wordml/cex" xmlns:w16cid="http://schemas.microsoft.com/office/word/2016/wordml/cid" xmlns:w16="http://schemas.microsoft.com/office/word/2018/wordml" xmlns:w16se="http://schemas.microsoft.com/office/word/2015/wordml/symex" xmlns:wpg="http://schemas.microsoft.com/office/word/2010/wordprocessingGroup" xmlns:wpi="http://schemas.microsoft.com/office/word/2010/wordprocessingInk" xmlns:wne="http://schemas.microsoft.com/office/word/2006/wordml" xmlns:wps="http://schemas.microsoft.com/office/word/2010/wordprocessingShape" mc:Ignorable="w14 w15 w16se w16cid w16 w16cex wp14">
+  <w:footnote w:type="separator" w:id="-1">
+    <w:p>
+      <w:r>
+        <w:separator/>
+      </w:r>
+    </w:p>
+  </w:footnote>
+  <w:footnote w:type="continuationSeparator" w:id="0">
+    <w:p>
+      <w:r>
+        <w:continuationSeparator/>
+      </w:r>
+    </w:p>
+  </w:footnote>
+</w:footnotes>
 </file>
 
 <file path=word/styles.xml><?xml version="1.0" encoding="utf-8"?>
@@ -6036,6 +5622,7 @@
     <w:lsdException w:name="HTML Sample" w:semiHidden="1" w:unhideWhenUsed="1"/>
     <w:lsdException w:name="HTML Typewriter" w:semiHidden="1" w:unhideWhenUsed="1"/>
     <w:lsdException w:name="HTML Variable" w:semiHidden="1" w:unhideWhenUsed="1"/>
+    <w:lsdException w:name="Normal Table" w:semiHidden="1" w:unhideWhenUsed="1"/>
     <w:lsdException w:name="annotation subject" w:semiHidden="1" w:unhideWhenUsed="1"/>
     <w:lsdException w:name="No List" w:semiHidden="1" w:unhideWhenUsed="1"/>
     <w:lsdException w:name="Outline List 1" w:semiHidden="1" w:unhideWhenUsed="1"/>
@@ -6082,8 +5669,10 @@
     <w:lsdException w:name="Table Subtle 2" w:semiHidden="1" w:unhideWhenUsed="1"/>
     <w:lsdException w:name="Table Web 1" w:semiHidden="1" w:unhideWhenUsed="1"/>
     <w:lsdException w:name="Table Web 2" w:semiHidden="1" w:unhideWhenUsed="1"/>
+    <w:lsdException w:name="Table Web 3" w:semiHidden="1" w:unhideWhenUsed="1"/>
     <w:lsdException w:name="Balloon Text" w:semiHidden="1" w:unhideWhenUsed="1"/>
     <w:lsdException w:name="Table Grid" w:uiPriority="39"/>
+    <w:lsdException w:name="Table Theme" w:semiHidden="1" w:unhideWhenUsed="1"/>
     <w:lsdException w:name="Placeholder Text" w:semiHidden="1"/>
     <w:lsdException w:name="No Spacing" w:uiPriority="1" w:qFormat="1"/>
     <w:lsdException w:name="Light Shading" w:uiPriority="60"/>
@@ -6369,6 +5958,73 @@
         <w:insideV w:val="single" w:sz="4" w:space="0" w:color="auto"/>
       </w:tblBorders>
     </w:tblPr>
+  </w:style>
+  <w:style w:type="paragraph" w:styleId="a5">
+    <w:name w:val="header"/>
+    <w:basedOn w:val="a"/>
+    <w:link w:val="a6"/>
+    <w:uiPriority w:val="99"/>
+    <w:unhideWhenUsed/>
+    <w:rsid w:val="0036628D"/>
+    <w:pPr>
+      <w:pBdr>
+        <w:bottom w:val="single" w:sz="6" w:space="1" w:color="auto"/>
+      </w:pBdr>
+      <w:tabs>
+        <w:tab w:val="center" w:pos="4153"/>
+        <w:tab w:val="right" w:pos="8306"/>
+      </w:tabs>
+      <w:snapToGrid w:val="0"/>
+      <w:jc w:val="center"/>
+    </w:pPr>
+    <w:rPr>
+      <w:sz w:val="18"/>
+      <w:szCs w:val="18"/>
+    </w:rPr>
+  </w:style>
+  <w:style w:type="character" w:customStyle="1" w:styleId="a6">
+    <w:name w:val="页眉 字符"/>
+    <w:basedOn w:val="a0"/>
+    <w:link w:val="a5"/>
+    <w:uiPriority w:val="99"/>
+    <w:rsid w:val="0036628D"/>
+    <w:rPr>
+      <w:rFonts w:ascii="Times New Roman" w:eastAsia="宋体" w:hAnsi="Times New Roman"/>
+      <w:sz w:val="18"/>
+      <w:szCs w:val="18"/>
+    </w:rPr>
+  </w:style>
+  <w:style w:type="paragraph" w:styleId="a7">
+    <w:name w:val="footer"/>
+    <w:basedOn w:val="a"/>
+    <w:link w:val="a8"/>
+    <w:uiPriority w:val="99"/>
+    <w:unhideWhenUsed/>
+    <w:rsid w:val="0036628D"/>
+    <w:pPr>
+      <w:tabs>
+        <w:tab w:val="center" w:pos="4153"/>
+        <w:tab w:val="right" w:pos="8306"/>
+      </w:tabs>
+      <w:snapToGrid w:val="0"/>
+      <w:jc w:val="left"/>
+    </w:pPr>
+    <w:rPr>
+      <w:sz w:val="18"/>
+      <w:szCs w:val="18"/>
+    </w:rPr>
+  </w:style>
+  <w:style w:type="character" w:customStyle="1" w:styleId="a8">
+    <w:name w:val="页脚 字符"/>
+    <w:basedOn w:val="a0"/>
+    <w:link w:val="a7"/>
+    <w:uiPriority w:val="99"/>
+    <w:rsid w:val="0036628D"/>
+    <w:rPr>
+      <w:rFonts w:ascii="Times New Roman" w:eastAsia="宋体" w:hAnsi="Times New Roman"/>
+      <w:sz w:val="18"/>
+      <w:szCs w:val="18"/>
+    </w:rPr>
   </w:style>
 </w:styles>
 </file>

</xml_diff>